<commit_message>
pridavam grafiku z macu
</commit_message>
<xml_diff>
--- a/dokumentace/design dokument/Design dokument 1.0.docx
+++ b/dokumentace/design dokument/Design dokument 1.0.docx
@@ -340,33 +340,377 @@
     <w:p>
       <w:pPr>
         <w:rPr>
-          <w:lang w:val="cs-CZ"/>
-        </w:rPr>
-      </w:pPr>
-      <w:r>
-        <w:rPr>
           <w:b/>
           <w:bCs/>
-          <w:lang w:val="cs-CZ"/>
-        </w:rPr>
-        <w:t>Senior</w:t>
-      </w:r>
-      <w:r>
-        <w:rPr>
-          <w:lang w:val="cs-CZ"/>
-        </w:rPr>
-        <w:t xml:space="preserve"> – pasivní prohlížení obsahu, velké ovládací prvky, vysoký kontrast, minimum textu.</w:t>
-      </w:r>
-      <w:r>
-        <w:rPr>
-          <w:lang w:val="cs-CZ"/>
-        </w:rPr>
-        <w:br/>
-      </w:r>
+        </w:rPr>
+      </w:pPr>
       <w:r>
         <w:rPr>
           <w:b/>
           <w:bCs/>
+        </w:rPr>
+        <w:t>Senior</w:t>
+      </w:r>
+      <w:r>
+        <w:br/>
+      </w:r>
+      <w:proofErr w:type="spellStart"/>
+      <w:r>
+        <w:t>Typický</w:t>
+      </w:r>
+      <w:proofErr w:type="spellEnd"/>
+      <w:r>
+        <w:t xml:space="preserve"> </w:t>
+      </w:r>
+      <w:proofErr w:type="spellStart"/>
+      <w:r>
+        <w:t>uživatel</w:t>
+      </w:r>
+      <w:proofErr w:type="spellEnd"/>
+      <w:r>
+        <w:t xml:space="preserve"> je </w:t>
+      </w:r>
+      <w:proofErr w:type="spellStart"/>
+      <w:r>
+        <w:t>ve</w:t>
+      </w:r>
+      <w:proofErr w:type="spellEnd"/>
+      <w:r>
+        <w:t xml:space="preserve"> </w:t>
+      </w:r>
+      <w:proofErr w:type="spellStart"/>
+      <w:r>
+        <w:t>věku</w:t>
+      </w:r>
+      <w:proofErr w:type="spellEnd"/>
+      <w:r>
+        <w:t xml:space="preserve"> </w:t>
+      </w:r>
+      <w:proofErr w:type="spellStart"/>
+      <w:r>
+        <w:t>přibližně</w:t>
+      </w:r>
+      <w:proofErr w:type="spellEnd"/>
+      <w:r>
+        <w:t xml:space="preserve"> 75–90 let, </w:t>
+      </w:r>
+      <w:proofErr w:type="spellStart"/>
+      <w:r>
+        <w:t>má</w:t>
+      </w:r>
+      <w:proofErr w:type="spellEnd"/>
+      <w:r>
+        <w:t xml:space="preserve"> </w:t>
+      </w:r>
+      <w:proofErr w:type="spellStart"/>
+      <w:r>
+        <w:t>zhoršenou</w:t>
+      </w:r>
+      <w:proofErr w:type="spellEnd"/>
+      <w:r>
+        <w:t xml:space="preserve"> </w:t>
+      </w:r>
+      <w:proofErr w:type="spellStart"/>
+      <w:r>
+        <w:t>krátkodobou</w:t>
+      </w:r>
+      <w:proofErr w:type="spellEnd"/>
+      <w:r>
+        <w:t xml:space="preserve"> </w:t>
+      </w:r>
+      <w:proofErr w:type="spellStart"/>
+      <w:r>
+        <w:t>paměť</w:t>
+      </w:r>
+      <w:proofErr w:type="spellEnd"/>
+      <w:r>
+        <w:t xml:space="preserve"> a </w:t>
+      </w:r>
+      <w:proofErr w:type="spellStart"/>
+      <w:r>
+        <w:t>často</w:t>
+      </w:r>
+      <w:proofErr w:type="spellEnd"/>
+      <w:r>
+        <w:t xml:space="preserve"> </w:t>
+      </w:r>
+      <w:proofErr w:type="spellStart"/>
+      <w:r>
+        <w:t>slabší</w:t>
+      </w:r>
+      <w:proofErr w:type="spellEnd"/>
+      <w:r>
+        <w:t xml:space="preserve"> </w:t>
+      </w:r>
+      <w:proofErr w:type="spellStart"/>
+      <w:r>
+        <w:t>zrak</w:t>
+      </w:r>
+      <w:proofErr w:type="spellEnd"/>
+      <w:r>
+        <w:t xml:space="preserve"> </w:t>
+      </w:r>
+      <w:proofErr w:type="spellStart"/>
+      <w:r>
+        <w:t>i</w:t>
+      </w:r>
+      <w:proofErr w:type="spellEnd"/>
+      <w:r>
+        <w:t xml:space="preserve"> </w:t>
+      </w:r>
+      <w:proofErr w:type="spellStart"/>
+      <w:r>
+        <w:t>motoriku</w:t>
+      </w:r>
+      <w:proofErr w:type="spellEnd"/>
+      <w:r>
+        <w:t xml:space="preserve">. </w:t>
+      </w:r>
+      <w:proofErr w:type="spellStart"/>
+      <w:r>
+        <w:t>Ovládání</w:t>
+      </w:r>
+      <w:proofErr w:type="spellEnd"/>
+      <w:r>
+        <w:t xml:space="preserve"> </w:t>
+      </w:r>
+      <w:proofErr w:type="spellStart"/>
+      <w:r>
+        <w:t>zvládá</w:t>
+      </w:r>
+      <w:proofErr w:type="spellEnd"/>
+      <w:r>
+        <w:t xml:space="preserve"> </w:t>
+      </w:r>
+      <w:proofErr w:type="spellStart"/>
+      <w:r>
+        <w:t>na</w:t>
+      </w:r>
+      <w:proofErr w:type="spellEnd"/>
+      <w:r>
+        <w:t xml:space="preserve"> </w:t>
+      </w:r>
+      <w:proofErr w:type="spellStart"/>
+      <w:r>
+        <w:t>úrovni</w:t>
+      </w:r>
+      <w:proofErr w:type="spellEnd"/>
+      <w:r>
+        <w:t xml:space="preserve"> </w:t>
+      </w:r>
+      <w:proofErr w:type="spellStart"/>
+      <w:r>
+        <w:t>jednoduchých</w:t>
+      </w:r>
+      <w:proofErr w:type="spellEnd"/>
+      <w:r>
+        <w:t xml:space="preserve"> gest a </w:t>
+      </w:r>
+      <w:proofErr w:type="spellStart"/>
+      <w:r>
+        <w:t>velkých</w:t>
+      </w:r>
+      <w:proofErr w:type="spellEnd"/>
+      <w:r>
+        <w:t xml:space="preserve"> </w:t>
+      </w:r>
+      <w:proofErr w:type="spellStart"/>
+      <w:r>
+        <w:t>tlačítek</w:t>
+      </w:r>
+      <w:proofErr w:type="spellEnd"/>
+      <w:r>
+        <w:t xml:space="preserve"> („</w:t>
+      </w:r>
+      <w:proofErr w:type="spellStart"/>
+      <w:proofErr w:type="gramStart"/>
+      <w:r>
+        <w:t>další</w:t>
+      </w:r>
+      <w:proofErr w:type="spellEnd"/>
+      <w:r>
+        <w:t>“</w:t>
+      </w:r>
+      <w:proofErr w:type="gramEnd"/>
+      <w:r>
+        <w:t>, „</w:t>
+      </w:r>
+      <w:proofErr w:type="spellStart"/>
+      <w:proofErr w:type="gramStart"/>
+      <w:r>
+        <w:t>zpět</w:t>
+      </w:r>
+      <w:proofErr w:type="spellEnd"/>
+      <w:r>
+        <w:t>“</w:t>
+      </w:r>
+      <w:proofErr w:type="gramEnd"/>
+      <w:r>
+        <w:t xml:space="preserve">), bez </w:t>
+      </w:r>
+      <w:proofErr w:type="spellStart"/>
+      <w:r>
+        <w:t>nutnosti</w:t>
+      </w:r>
+      <w:proofErr w:type="spellEnd"/>
+      <w:r>
+        <w:t xml:space="preserve"> </w:t>
+      </w:r>
+      <w:proofErr w:type="spellStart"/>
+      <w:r>
+        <w:t>číst</w:t>
+      </w:r>
+      <w:proofErr w:type="spellEnd"/>
+      <w:r>
+        <w:t xml:space="preserve"> </w:t>
+      </w:r>
+      <w:proofErr w:type="spellStart"/>
+      <w:r>
+        <w:t>delší</w:t>
+      </w:r>
+      <w:proofErr w:type="spellEnd"/>
+      <w:r>
+        <w:t xml:space="preserve"> </w:t>
+      </w:r>
+      <w:proofErr w:type="spellStart"/>
+      <w:r>
+        <w:t>texty</w:t>
+      </w:r>
+      <w:proofErr w:type="spellEnd"/>
+      <w:r>
+        <w:t xml:space="preserve"> </w:t>
+      </w:r>
+      <w:proofErr w:type="spellStart"/>
+      <w:r>
+        <w:t>nebo</w:t>
+      </w:r>
+      <w:proofErr w:type="spellEnd"/>
+      <w:r>
+        <w:t xml:space="preserve"> </w:t>
+      </w:r>
+      <w:proofErr w:type="spellStart"/>
+      <w:r>
+        <w:t>dělat</w:t>
+      </w:r>
+      <w:proofErr w:type="spellEnd"/>
+      <w:r>
+        <w:t xml:space="preserve"> </w:t>
+      </w:r>
+      <w:proofErr w:type="spellStart"/>
+      <w:r>
+        <w:t>složité</w:t>
+      </w:r>
+      <w:proofErr w:type="spellEnd"/>
+      <w:r>
+        <w:t xml:space="preserve"> </w:t>
+      </w:r>
+      <w:proofErr w:type="spellStart"/>
+      <w:r>
+        <w:t>volby</w:t>
+      </w:r>
+      <w:proofErr w:type="spellEnd"/>
+      <w:r>
+        <w:t xml:space="preserve">. Do </w:t>
+      </w:r>
+      <w:proofErr w:type="spellStart"/>
+      <w:r>
+        <w:t>nastavení</w:t>
+      </w:r>
+      <w:proofErr w:type="spellEnd"/>
+      <w:r>
+        <w:t xml:space="preserve"> a </w:t>
+      </w:r>
+      <w:proofErr w:type="spellStart"/>
+      <w:r>
+        <w:t>konfigurace</w:t>
+      </w:r>
+      <w:proofErr w:type="spellEnd"/>
+      <w:r>
+        <w:t xml:space="preserve"> </w:t>
+      </w:r>
+      <w:proofErr w:type="spellStart"/>
+      <w:r>
+        <w:t>vůbec</w:t>
+      </w:r>
+      <w:proofErr w:type="spellEnd"/>
+      <w:r>
+        <w:t xml:space="preserve"> </w:t>
+      </w:r>
+      <w:proofErr w:type="spellStart"/>
+      <w:r>
+        <w:t>nevstupuje</w:t>
+      </w:r>
+      <w:proofErr w:type="spellEnd"/>
+      <w:r>
+        <w:t xml:space="preserve"> – </w:t>
+      </w:r>
+      <w:proofErr w:type="spellStart"/>
+      <w:r>
+        <w:t>pouze</w:t>
+      </w:r>
+      <w:proofErr w:type="spellEnd"/>
+      <w:r>
+        <w:t xml:space="preserve"> </w:t>
+      </w:r>
+      <w:proofErr w:type="spellStart"/>
+      <w:r>
+        <w:t>sleduje</w:t>
+      </w:r>
+      <w:proofErr w:type="spellEnd"/>
+      <w:r>
+        <w:t xml:space="preserve"> </w:t>
+      </w:r>
+      <w:proofErr w:type="spellStart"/>
+      <w:r>
+        <w:t>obsah</w:t>
+      </w:r>
+      <w:proofErr w:type="spellEnd"/>
+      <w:r>
+        <w:t xml:space="preserve"> a </w:t>
+      </w:r>
+      <w:proofErr w:type="spellStart"/>
+      <w:r>
+        <w:t>případně</w:t>
+      </w:r>
+      <w:proofErr w:type="spellEnd"/>
+      <w:r>
+        <w:t xml:space="preserve"> </w:t>
+      </w:r>
+      <w:proofErr w:type="spellStart"/>
+      <w:r>
+        <w:t>listuje</w:t>
+      </w:r>
+      <w:proofErr w:type="spellEnd"/>
+      <w:r>
+        <w:t xml:space="preserve"> </w:t>
+      </w:r>
+      <w:proofErr w:type="spellStart"/>
+      <w:r>
+        <w:t>mezi</w:t>
+      </w:r>
+      <w:proofErr w:type="spellEnd"/>
+      <w:r>
+        <w:t xml:space="preserve"> </w:t>
+      </w:r>
+      <w:proofErr w:type="spellStart"/>
+      <w:r>
+        <w:t>snímky</w:t>
+      </w:r>
+      <w:proofErr w:type="spellEnd"/>
+      <w:r>
+        <w:t>.</w:t>
+      </w:r>
+    </w:p>
+    <w:p>
+      <w:pPr>
+        <w:rPr>
+          <w:lang w:val="cs-CZ"/>
+        </w:rPr>
+      </w:pPr>
+      <w:r>
+        <w:rPr>
+          <w:b/>
+          <w:bCs/>
           <w:lang w:val="cs-CZ"/>
         </w:rPr>
         <w:t>Pečující osoba</w:t>
@@ -375,19 +719,400 @@
         <w:rPr>
           <w:lang w:val="cs-CZ"/>
         </w:rPr>
-        <w:t xml:space="preserve"> – rychlé a bezpečné odemčení, snadný import a úprava </w:t>
-      </w:r>
-      <w:r>
-        <w:rPr>
-          <w:lang w:val="cs-CZ"/>
-        </w:rPr>
-        <w:t>alba</w:t>
-      </w:r>
-      <w:r>
-        <w:rPr>
-          <w:lang w:val="cs-CZ"/>
-        </w:rPr>
-        <w:t>, jistota návratu do prezentace.</w:t>
+        <w:t xml:space="preserve"> </w:t>
+      </w:r>
+    </w:p>
+    <w:p>
+      <w:pPr>
+        <w:rPr>
+          <w:lang w:val="cs-CZ"/>
+        </w:rPr>
+      </w:pPr>
+      <w:proofErr w:type="spellStart"/>
+      <w:r>
+        <w:t>Může</w:t>
+      </w:r>
+      <w:proofErr w:type="spellEnd"/>
+      <w:r>
+        <w:t xml:space="preserve"> </w:t>
+      </w:r>
+      <w:proofErr w:type="spellStart"/>
+      <w:r>
+        <w:t>jít</w:t>
+      </w:r>
+      <w:proofErr w:type="spellEnd"/>
+      <w:r>
+        <w:t xml:space="preserve"> o </w:t>
+      </w:r>
+      <w:proofErr w:type="spellStart"/>
+      <w:r>
+        <w:t>rodinného</w:t>
+      </w:r>
+      <w:proofErr w:type="spellEnd"/>
+      <w:r>
+        <w:t xml:space="preserve"> </w:t>
+      </w:r>
+      <w:proofErr w:type="spellStart"/>
+      <w:r>
+        <w:t>příslušníka</w:t>
+      </w:r>
+      <w:proofErr w:type="spellEnd"/>
+      <w:r>
+        <w:t xml:space="preserve"> (</w:t>
+      </w:r>
+      <w:proofErr w:type="spellStart"/>
+      <w:r>
+        <w:t>dcera</w:t>
+      </w:r>
+      <w:proofErr w:type="spellEnd"/>
+      <w:r>
+        <w:t xml:space="preserve">, syn, </w:t>
+      </w:r>
+      <w:proofErr w:type="spellStart"/>
+      <w:r>
+        <w:t>vnuk</w:t>
+      </w:r>
+      <w:proofErr w:type="spellEnd"/>
+      <w:r>
+        <w:t xml:space="preserve">) </w:t>
+      </w:r>
+      <w:proofErr w:type="spellStart"/>
+      <w:r>
+        <w:t>nebo</w:t>
+      </w:r>
+      <w:proofErr w:type="spellEnd"/>
+      <w:r>
+        <w:t xml:space="preserve"> </w:t>
+      </w:r>
+      <w:proofErr w:type="spellStart"/>
+      <w:r>
+        <w:t>profesionálního</w:t>
+      </w:r>
+      <w:proofErr w:type="spellEnd"/>
+      <w:r>
+        <w:t xml:space="preserve"> </w:t>
+      </w:r>
+      <w:proofErr w:type="spellStart"/>
+      <w:r>
+        <w:t>pečovatele</w:t>
+      </w:r>
+      <w:proofErr w:type="spellEnd"/>
+      <w:r>
+        <w:t xml:space="preserve">. </w:t>
+      </w:r>
+      <w:proofErr w:type="spellStart"/>
+      <w:r>
+        <w:t>Má</w:t>
+      </w:r>
+      <w:proofErr w:type="spellEnd"/>
+      <w:r>
+        <w:t xml:space="preserve"> </w:t>
+      </w:r>
+      <w:proofErr w:type="spellStart"/>
+      <w:r>
+        <w:t>omezený</w:t>
+      </w:r>
+      <w:proofErr w:type="spellEnd"/>
+      <w:r>
+        <w:t xml:space="preserve"> </w:t>
+      </w:r>
+      <w:proofErr w:type="spellStart"/>
+      <w:r>
+        <w:t>čas</w:t>
+      </w:r>
+      <w:proofErr w:type="spellEnd"/>
+      <w:r>
+        <w:t xml:space="preserve">, </w:t>
+      </w:r>
+      <w:proofErr w:type="spellStart"/>
+      <w:r>
+        <w:t>základní</w:t>
+      </w:r>
+      <w:proofErr w:type="spellEnd"/>
+      <w:r>
+        <w:t xml:space="preserve"> </w:t>
+      </w:r>
+      <w:proofErr w:type="spellStart"/>
+      <w:r>
+        <w:t>zkušenost</w:t>
+      </w:r>
+      <w:proofErr w:type="spellEnd"/>
+      <w:r>
+        <w:t xml:space="preserve"> s </w:t>
+      </w:r>
+      <w:proofErr w:type="spellStart"/>
+      <w:r>
+        <w:t>chytrým</w:t>
+      </w:r>
+      <w:proofErr w:type="spellEnd"/>
+      <w:r>
+        <w:t xml:space="preserve"> </w:t>
+      </w:r>
+      <w:proofErr w:type="spellStart"/>
+      <w:r>
+        <w:t>telefonem</w:t>
+      </w:r>
+      <w:proofErr w:type="spellEnd"/>
+      <w:r>
+        <w:t>/</w:t>
+      </w:r>
+      <w:proofErr w:type="spellStart"/>
+      <w:r>
+        <w:t>tabletem</w:t>
+      </w:r>
+      <w:proofErr w:type="spellEnd"/>
+      <w:r>
+        <w:t xml:space="preserve"> a </w:t>
+      </w:r>
+      <w:proofErr w:type="spellStart"/>
+      <w:r>
+        <w:t>očekává</w:t>
+      </w:r>
+      <w:proofErr w:type="spellEnd"/>
+      <w:r>
+        <w:t xml:space="preserve">, </w:t>
+      </w:r>
+      <w:proofErr w:type="spellStart"/>
+      <w:r>
+        <w:t>že</w:t>
+      </w:r>
+      <w:proofErr w:type="spellEnd"/>
+      <w:r>
+        <w:t xml:space="preserve"> </w:t>
+      </w:r>
+      <w:proofErr w:type="spellStart"/>
+      <w:r>
+        <w:t>konfigurace</w:t>
+      </w:r>
+      <w:proofErr w:type="spellEnd"/>
+      <w:r>
+        <w:t xml:space="preserve"> </w:t>
+      </w:r>
+      <w:proofErr w:type="spellStart"/>
+      <w:r>
+        <w:t>bude</w:t>
+      </w:r>
+      <w:proofErr w:type="spellEnd"/>
+      <w:r>
+        <w:t xml:space="preserve"> </w:t>
+      </w:r>
+      <w:proofErr w:type="spellStart"/>
+      <w:r>
+        <w:t>rychlá</w:t>
+      </w:r>
+      <w:proofErr w:type="spellEnd"/>
+      <w:r>
+        <w:t xml:space="preserve"> a </w:t>
+      </w:r>
+      <w:proofErr w:type="spellStart"/>
+      <w:r>
+        <w:t>srozumitelná</w:t>
+      </w:r>
+      <w:proofErr w:type="spellEnd"/>
+      <w:r>
+        <w:t xml:space="preserve">. </w:t>
+      </w:r>
+      <w:proofErr w:type="spellStart"/>
+      <w:r>
+        <w:t>Potřebuje</w:t>
+      </w:r>
+      <w:proofErr w:type="spellEnd"/>
+      <w:r>
+        <w:t xml:space="preserve"> </w:t>
+      </w:r>
+      <w:proofErr w:type="spellStart"/>
+      <w:r>
+        <w:t>bezpečný</w:t>
+      </w:r>
+      <w:proofErr w:type="spellEnd"/>
+      <w:r>
+        <w:t xml:space="preserve"> </w:t>
+      </w:r>
+      <w:proofErr w:type="spellStart"/>
+      <w:r>
+        <w:t>přístup</w:t>
+      </w:r>
+      <w:proofErr w:type="spellEnd"/>
+      <w:r>
+        <w:t xml:space="preserve"> </w:t>
+      </w:r>
+      <w:proofErr w:type="spellStart"/>
+      <w:r>
+        <w:t>přes</w:t>
+      </w:r>
+      <w:proofErr w:type="spellEnd"/>
+      <w:r>
+        <w:t xml:space="preserve"> PIN, </w:t>
+      </w:r>
+      <w:proofErr w:type="spellStart"/>
+      <w:r>
+        <w:t>jednoduchý</w:t>
+      </w:r>
+      <w:proofErr w:type="spellEnd"/>
+      <w:r>
+        <w:t xml:space="preserve"> import </w:t>
+      </w:r>
+      <w:proofErr w:type="spellStart"/>
+      <w:r>
+        <w:t>fotek</w:t>
+      </w:r>
+      <w:proofErr w:type="spellEnd"/>
+      <w:r>
+        <w:t xml:space="preserve"> a </w:t>
+      </w:r>
+      <w:proofErr w:type="spellStart"/>
+      <w:r>
+        <w:t>videí</w:t>
+      </w:r>
+      <w:proofErr w:type="spellEnd"/>
+      <w:r>
+        <w:t xml:space="preserve"> z </w:t>
+      </w:r>
+      <w:proofErr w:type="spellStart"/>
+      <w:r>
+        <w:t>galerie</w:t>
+      </w:r>
+      <w:proofErr w:type="spellEnd"/>
+      <w:r>
+        <w:t xml:space="preserve"> </w:t>
+      </w:r>
+      <w:proofErr w:type="spellStart"/>
+      <w:r>
+        <w:t>či</w:t>
+      </w:r>
+      <w:proofErr w:type="spellEnd"/>
+      <w:r>
+        <w:t xml:space="preserve"> </w:t>
+      </w:r>
+      <w:proofErr w:type="spellStart"/>
+      <w:r>
+        <w:t>úložiště</w:t>
+      </w:r>
+      <w:proofErr w:type="spellEnd"/>
+      <w:r>
+        <w:t xml:space="preserve">, </w:t>
+      </w:r>
+      <w:proofErr w:type="spellStart"/>
+      <w:r>
+        <w:t>možnost</w:t>
+      </w:r>
+      <w:proofErr w:type="spellEnd"/>
+      <w:r>
+        <w:t xml:space="preserve"> </w:t>
+      </w:r>
+      <w:proofErr w:type="spellStart"/>
+      <w:r>
+        <w:t>upravovat</w:t>
+      </w:r>
+      <w:proofErr w:type="spellEnd"/>
+      <w:r>
+        <w:t xml:space="preserve"> </w:t>
+      </w:r>
+      <w:proofErr w:type="spellStart"/>
+      <w:r>
+        <w:t>pořadí</w:t>
+      </w:r>
+      <w:proofErr w:type="spellEnd"/>
+      <w:r>
+        <w:t xml:space="preserve"> </w:t>
+      </w:r>
+      <w:proofErr w:type="gramStart"/>
+      <w:r>
+        <w:t>a</w:t>
+      </w:r>
+      <w:proofErr w:type="gramEnd"/>
+      <w:r>
+        <w:t xml:space="preserve"> </w:t>
+      </w:r>
+      <w:proofErr w:type="spellStart"/>
+      <w:r>
+        <w:t>obsah</w:t>
+      </w:r>
+      <w:proofErr w:type="spellEnd"/>
+      <w:r>
+        <w:t xml:space="preserve"> </w:t>
+      </w:r>
+      <w:proofErr w:type="spellStart"/>
+      <w:r>
+        <w:t>alb</w:t>
+      </w:r>
+      <w:proofErr w:type="spellEnd"/>
+      <w:r>
+        <w:t xml:space="preserve"> a </w:t>
+      </w:r>
+      <w:proofErr w:type="spellStart"/>
+      <w:r>
+        <w:t>jistotu</w:t>
+      </w:r>
+      <w:proofErr w:type="spellEnd"/>
+      <w:r>
+        <w:t xml:space="preserve">, </w:t>
+      </w:r>
+      <w:proofErr w:type="spellStart"/>
+      <w:r>
+        <w:t>že</w:t>
+      </w:r>
+      <w:proofErr w:type="spellEnd"/>
+      <w:r>
+        <w:t xml:space="preserve"> se senior </w:t>
+      </w:r>
+      <w:proofErr w:type="spellStart"/>
+      <w:r>
+        <w:t>vždy</w:t>
+      </w:r>
+      <w:proofErr w:type="spellEnd"/>
+      <w:r>
+        <w:t xml:space="preserve"> </w:t>
+      </w:r>
+      <w:proofErr w:type="spellStart"/>
+      <w:r>
+        <w:t>vrátí</w:t>
+      </w:r>
+      <w:proofErr w:type="spellEnd"/>
+      <w:r>
+        <w:t xml:space="preserve"> do </w:t>
+      </w:r>
+      <w:proofErr w:type="spellStart"/>
+      <w:r>
+        <w:t>režimu</w:t>
+      </w:r>
+      <w:proofErr w:type="spellEnd"/>
+      <w:r>
+        <w:t xml:space="preserve"> </w:t>
+      </w:r>
+      <w:proofErr w:type="spellStart"/>
+      <w:r>
+        <w:t>prezentace</w:t>
+      </w:r>
+      <w:proofErr w:type="spellEnd"/>
+      <w:r>
+        <w:t xml:space="preserve"> bez </w:t>
+      </w:r>
+      <w:proofErr w:type="spellStart"/>
+      <w:r>
+        <w:t>rizika</w:t>
+      </w:r>
+      <w:proofErr w:type="spellEnd"/>
+      <w:r>
+        <w:t xml:space="preserve"> „</w:t>
+      </w:r>
+      <w:proofErr w:type="spellStart"/>
+      <w:proofErr w:type="gramStart"/>
+      <w:r>
+        <w:t>rozbití</w:t>
+      </w:r>
+      <w:proofErr w:type="spellEnd"/>
+      <w:r>
+        <w:t xml:space="preserve">“ </w:t>
+      </w:r>
+      <w:proofErr w:type="spellStart"/>
+      <w:r>
+        <w:t>aplikace</w:t>
+      </w:r>
+      <w:proofErr w:type="spellEnd"/>
+      <w:proofErr w:type="gramEnd"/>
+      <w:r>
+        <w:t>.</w:t>
       </w:r>
     </w:p>
     <w:p>
@@ -463,6 +1188,9 @@
           <w:ilvl w:val="0"/>
           <w:numId w:val="1"/>
         </w:numPr>
+        <w:tabs>
+          <w:tab w:val="left" w:pos="630"/>
+        </w:tabs>
         <w:rPr>
           <w:lang w:val="cs-CZ"/>
         </w:rPr>
@@ -567,9 +1295,10 @@
     </w:p>
     <w:p>
       <w:pPr>
+        <w:pStyle w:val="ListParagraph"/>
         <w:numPr>
           <w:ilvl w:val="0"/>
-          <w:numId w:val="2"/>
+          <w:numId w:val="9"/>
         </w:numPr>
         <w:rPr>
           <w:lang w:val="cs-CZ"/>
@@ -584,9 +1313,10 @@
     </w:p>
     <w:p>
       <w:pPr>
+        <w:pStyle w:val="ListParagraph"/>
         <w:numPr>
           <w:ilvl w:val="0"/>
-          <w:numId w:val="2"/>
+          <w:numId w:val="9"/>
         </w:numPr>
         <w:rPr>
           <w:lang w:val="cs-CZ"/>
@@ -607,9 +1337,10 @@
     </w:p>
     <w:p>
       <w:pPr>
+        <w:pStyle w:val="ListParagraph"/>
         <w:numPr>
           <w:ilvl w:val="0"/>
-          <w:numId w:val="2"/>
+          <w:numId w:val="9"/>
         </w:numPr>
         <w:rPr>
           <w:lang w:val="cs-CZ"/>
@@ -624,9 +1355,10 @@
     </w:p>
     <w:p>
       <w:pPr>
+        <w:pStyle w:val="ListParagraph"/>
         <w:numPr>
           <w:ilvl w:val="0"/>
-          <w:numId w:val="2"/>
+          <w:numId w:val="9"/>
         </w:numPr>
         <w:rPr>
           <w:lang w:val="cs-CZ"/>
@@ -641,9 +1373,10 @@
     </w:p>
     <w:p>
       <w:pPr>
+        <w:pStyle w:val="ListParagraph"/>
         <w:numPr>
           <w:ilvl w:val="0"/>
-          <w:numId w:val="2"/>
+          <w:numId w:val="9"/>
         </w:numPr>
         <w:rPr>
           <w:lang w:val="cs-CZ"/>
@@ -667,20 +1400,12 @@
         </w:rPr>
         <w:t>v pravém horním rohu. Slouží pouze pro dlouhý stisk.</w:t>
       </w:r>
-    </w:p>
-    <w:p>
-      <w:pPr>
-        <w:rPr>
-          <w:lang w:val="cs-CZ"/>
-        </w:rPr>
-      </w:pPr>
     </w:p>
     <w:p>
       <w:pPr>
         <w:rPr>
           <w:b/>
           <w:bCs/>
-          <w:lang w:val="cs-CZ"/>
         </w:rPr>
       </w:pPr>
       <w:r>
@@ -689,37 +1414,25 @@
           <w:bCs/>
           <w:lang w:val="cs-CZ"/>
         </w:rPr>
-        <w:t xml:space="preserve">2.2 </w:t>
-      </w:r>
-      <w:r>
+        <w:br w:type="page"/>
+      </w:r>
+    </w:p>
+    <w:p>
+      <w:pPr>
         <w:rPr>
           <w:b/>
           <w:bCs/>
           <w:lang w:val="cs-CZ"/>
         </w:rPr>
-        <w:t>Režim</w:t>
-      </w:r>
-      <w:r>
+      </w:pPr>
+    </w:p>
+    <w:p>
+      <w:pPr>
         <w:rPr>
           <w:b/>
           <w:bCs/>
           <w:lang w:val="cs-CZ"/>
         </w:rPr>
-        <w:t xml:space="preserve"> konfigurace</w:t>
-      </w:r>
-    </w:p>
-    <w:p>
-      <w:pPr>
-        <w:rPr>
-          <w:lang w:val="cs-CZ"/>
-        </w:rPr>
-      </w:pPr>
-    </w:p>
-    <w:p>
-      <w:pPr>
-        <w:rPr>
-          <w:lang w:val="cs-CZ"/>
-        </w:rPr>
       </w:pPr>
       <w:r>
         <w:rPr>
@@ -727,65 +1440,179 @@
           <w:bCs/>
           <w:lang w:val="cs-CZ"/>
         </w:rPr>
-        <w:t>JEŠTĚ VYMYSLET:</w:t>
-      </w:r>
-      <w:r>
-        <w:rPr>
-          <w:lang w:val="cs-CZ"/>
-        </w:rPr>
-        <w:t xml:space="preserve"> </w:t>
-      </w:r>
-      <w:r>
-        <w:rPr>
-          <w:lang w:val="cs-CZ"/>
-        </w:rPr>
-        <w:t xml:space="preserve">jak bude fungovat konfigurování a úprava </w:t>
-      </w:r>
-      <w:r>
-        <w:rPr>
-          <w:lang w:val="cs-CZ"/>
-        </w:rPr>
-        <w:t>alb</w:t>
-      </w:r>
-    </w:p>
-    <w:p>
-      <w:pPr>
-        <w:rPr>
-          <w:lang w:val="cs-CZ"/>
-        </w:rPr>
-      </w:pPr>
-    </w:p>
-    <w:p>
-      <w:pPr>
+        <w:t xml:space="preserve">2.2 </w:t>
+      </w:r>
+      <w:r>
         <w:rPr>
           <w:b/>
           <w:bCs/>
           <w:lang w:val="cs-CZ"/>
         </w:rPr>
-      </w:pPr>
+        <w:t>Režim</w:t>
+      </w:r>
       <w:r>
         <w:rPr>
           <w:b/>
           <w:bCs/>
           <w:lang w:val="cs-CZ"/>
         </w:rPr>
-        <w:t>Přepínání mezi režimy</w:t>
-      </w:r>
-    </w:p>
-    <w:p>
-      <w:pPr>
-        <w:ind w:firstLine="720"/>
+        <w:t xml:space="preserve"> konfigurace</w:t>
+      </w:r>
+    </w:p>
+    <w:p>
+      <w:pPr>
+        <w:pStyle w:val="ListParagraph"/>
+        <w:numPr>
+          <w:ilvl w:val="0"/>
+          <w:numId w:val="7"/>
+        </w:numPr>
+        <w:rPr>
+          <w:lang w:val="cs-CZ"/>
+        </w:rPr>
+      </w:pPr>
+      <w:r>
+        <w:rPr>
+          <w:lang w:val="cs-CZ"/>
+        </w:rPr>
+        <w:t>Jednotlivá alba s názvem a ikonkou</w:t>
+      </w:r>
+    </w:p>
+    <w:p>
+      <w:pPr>
+        <w:pStyle w:val="ListParagraph"/>
+        <w:numPr>
+          <w:ilvl w:val="0"/>
+          <w:numId w:val="7"/>
+        </w:numPr>
+        <w:rPr>
+          <w:lang w:val="cs-CZ"/>
+        </w:rPr>
+      </w:pPr>
+      <w:r>
+        <w:rPr>
+          <w:lang w:val="cs-CZ"/>
+        </w:rPr>
+        <w:t>Ikonka je pro všechny alba stejná</w:t>
+      </w:r>
+    </w:p>
+    <w:p>
+      <w:pPr>
+        <w:pStyle w:val="ListParagraph"/>
+        <w:numPr>
+          <w:ilvl w:val="0"/>
+          <w:numId w:val="7"/>
+        </w:numPr>
+        <w:rPr>
+          <w:lang w:val="cs-CZ"/>
+        </w:rPr>
+      </w:pPr>
+      <w:r>
+        <w:rPr>
+          <w:lang w:val="cs-CZ"/>
+        </w:rPr>
+        <w:t>Album jde kdykoliv upravit</w:t>
+      </w:r>
+    </w:p>
+    <w:p>
+      <w:pPr>
+        <w:pStyle w:val="ListParagraph"/>
+        <w:numPr>
+          <w:ilvl w:val="0"/>
+          <w:numId w:val="7"/>
+        </w:numPr>
+        <w:rPr>
+          <w:lang w:val="cs-CZ"/>
+        </w:rPr>
+      </w:pPr>
+      <w:r>
+        <w:rPr>
+          <w:lang w:val="cs-CZ"/>
+        </w:rPr>
+        <w:t xml:space="preserve">Existuje </w:t>
+      </w:r>
+      <w:proofErr w:type="spellStart"/>
+      <w:r>
+        <w:rPr>
+          <w:lang w:val="cs-CZ"/>
+        </w:rPr>
+        <w:t>json</w:t>
+      </w:r>
+      <w:proofErr w:type="spellEnd"/>
+      <w:r>
+        <w:rPr>
+          <w:lang w:val="cs-CZ"/>
+        </w:rPr>
+        <w:t xml:space="preserve"> soubor, který drží strukturu alba</w:t>
+      </w:r>
+    </w:p>
+    <w:p>
+      <w:pPr>
+        <w:rPr>
+          <w:lang w:val="cs-CZ"/>
+        </w:rPr>
+      </w:pPr>
+      <w:r>
         <w:rPr>
           <w:b/>
           <w:bCs/>
           <w:lang w:val="cs-CZ"/>
         </w:rPr>
-      </w:pPr>
-      <w:r>
-        <w:rPr>
-          <w:lang w:val="cs-CZ"/>
-        </w:rPr>
-        <w:lastRenderedPageBreak/>
+        <w:t>JEŠTĚ VYMYSLET:</w:t>
+      </w:r>
+      <w:r>
+        <w:rPr>
+          <w:lang w:val="cs-CZ"/>
+        </w:rPr>
+        <w:t xml:space="preserve"> </w:t>
+      </w:r>
+      <w:r>
+        <w:rPr>
+          <w:lang w:val="cs-CZ"/>
+        </w:rPr>
+        <w:t xml:space="preserve">jak bude fungovat konfigurování a úprava </w:t>
+      </w:r>
+      <w:r>
+        <w:rPr>
+          <w:lang w:val="cs-CZ"/>
+        </w:rPr>
+        <w:t>alb</w:t>
+      </w:r>
+    </w:p>
+    <w:p>
+      <w:pPr>
+        <w:rPr>
+          <w:lang w:val="cs-CZ"/>
+        </w:rPr>
+      </w:pPr>
+    </w:p>
+    <w:p>
+      <w:pPr>
+        <w:rPr>
+          <w:b/>
+          <w:bCs/>
+          <w:lang w:val="cs-CZ"/>
+        </w:rPr>
+      </w:pPr>
+      <w:r>
+        <w:rPr>
+          <w:b/>
+          <w:bCs/>
+          <w:lang w:val="cs-CZ"/>
+        </w:rPr>
+        <w:t>Přepínání mezi režimy</w:t>
+      </w:r>
+    </w:p>
+    <w:p>
+      <w:pPr>
+        <w:ind w:firstLine="720"/>
+        <w:rPr>
+          <w:lang w:val="cs-CZ"/>
+        </w:rPr>
+      </w:pPr>
+      <w:r>
+        <w:rPr>
+          <w:lang w:val="cs-CZ"/>
+        </w:rPr>
         <w:t xml:space="preserve">Přepnutí do konfigurace je chráněno dlouhým stiskem speciální ikony </w:t>
       </w:r>
       <w:r>
@@ -812,6 +1639,24 @@
         </w:rPr>
         <w:t xml:space="preserve"> Cílem je nulová kognitivní zátěž seniora a spolehlivá správa obsahem pečující osoby.</w:t>
       </w:r>
+    </w:p>
+    <w:p>
+      <w:pPr>
+        <w:ind w:firstLine="720"/>
+        <w:rPr>
+          <w:lang w:val="cs-CZ"/>
+        </w:rPr>
+      </w:pPr>
+    </w:p>
+    <w:p>
+      <w:pPr>
+        <w:ind w:firstLine="720"/>
+        <w:rPr>
+          <w:b/>
+          <w:bCs/>
+          <w:lang w:val="cs-CZ"/>
+        </w:rPr>
+      </w:pPr>
     </w:p>
     <w:p>
       <w:pPr>
@@ -1048,6 +1893,119 @@
     </w:lvl>
   </w:abstractNum>
   <w:abstractNum w:abstractNumId="1" w15:restartNumberingAfterBreak="0">
+    <w:nsid w:val="2A30342E"/>
+    <w:multiLevelType w:val="hybridMultilevel"/>
+    <w:tmpl w:val="0FE055D2"/>
+    <w:lvl w:ilvl="0" w:tplc="04090001">
+      <w:start w:val="1"/>
+      <w:numFmt w:val="bullet"/>
+      <w:lvlText w:val=""/>
+      <w:lvlJc w:val="left"/>
+      <w:pPr>
+        <w:ind w:left="720" w:hanging="360"/>
+      </w:pPr>
+      <w:rPr>
+        <w:rFonts w:ascii="Symbol" w:hAnsi="Symbol" w:hint="default"/>
+      </w:rPr>
+    </w:lvl>
+    <w:lvl w:ilvl="1" w:tplc="04090003" w:tentative="1">
+      <w:start w:val="1"/>
+      <w:numFmt w:val="bullet"/>
+      <w:lvlText w:val="o"/>
+      <w:lvlJc w:val="left"/>
+      <w:pPr>
+        <w:ind w:left="1440" w:hanging="360"/>
+      </w:pPr>
+      <w:rPr>
+        <w:rFonts w:ascii="Courier New" w:hAnsi="Courier New" w:cs="Courier New" w:hint="default"/>
+      </w:rPr>
+    </w:lvl>
+    <w:lvl w:ilvl="2" w:tplc="04090005" w:tentative="1">
+      <w:start w:val="1"/>
+      <w:numFmt w:val="bullet"/>
+      <w:lvlText w:val=""/>
+      <w:lvlJc w:val="left"/>
+      <w:pPr>
+        <w:ind w:left="2160" w:hanging="360"/>
+      </w:pPr>
+      <w:rPr>
+        <w:rFonts w:ascii="Wingdings" w:hAnsi="Wingdings" w:hint="default"/>
+      </w:rPr>
+    </w:lvl>
+    <w:lvl w:ilvl="3" w:tplc="04090001" w:tentative="1">
+      <w:start w:val="1"/>
+      <w:numFmt w:val="bullet"/>
+      <w:lvlText w:val=""/>
+      <w:lvlJc w:val="left"/>
+      <w:pPr>
+        <w:ind w:left="2880" w:hanging="360"/>
+      </w:pPr>
+      <w:rPr>
+        <w:rFonts w:ascii="Symbol" w:hAnsi="Symbol" w:hint="default"/>
+      </w:rPr>
+    </w:lvl>
+    <w:lvl w:ilvl="4" w:tplc="04090003" w:tentative="1">
+      <w:start w:val="1"/>
+      <w:numFmt w:val="bullet"/>
+      <w:lvlText w:val="o"/>
+      <w:lvlJc w:val="left"/>
+      <w:pPr>
+        <w:ind w:left="3600" w:hanging="360"/>
+      </w:pPr>
+      <w:rPr>
+        <w:rFonts w:ascii="Courier New" w:hAnsi="Courier New" w:cs="Courier New" w:hint="default"/>
+      </w:rPr>
+    </w:lvl>
+    <w:lvl w:ilvl="5" w:tplc="04090005" w:tentative="1">
+      <w:start w:val="1"/>
+      <w:numFmt w:val="bullet"/>
+      <w:lvlText w:val=""/>
+      <w:lvlJc w:val="left"/>
+      <w:pPr>
+        <w:ind w:left="4320" w:hanging="360"/>
+      </w:pPr>
+      <w:rPr>
+        <w:rFonts w:ascii="Wingdings" w:hAnsi="Wingdings" w:hint="default"/>
+      </w:rPr>
+    </w:lvl>
+    <w:lvl w:ilvl="6" w:tplc="04090001" w:tentative="1">
+      <w:start w:val="1"/>
+      <w:numFmt w:val="bullet"/>
+      <w:lvlText w:val=""/>
+      <w:lvlJc w:val="left"/>
+      <w:pPr>
+        <w:ind w:left="5040" w:hanging="360"/>
+      </w:pPr>
+      <w:rPr>
+        <w:rFonts w:ascii="Symbol" w:hAnsi="Symbol" w:hint="default"/>
+      </w:rPr>
+    </w:lvl>
+    <w:lvl w:ilvl="7" w:tplc="04090003" w:tentative="1">
+      <w:start w:val="1"/>
+      <w:numFmt w:val="bullet"/>
+      <w:lvlText w:val="o"/>
+      <w:lvlJc w:val="left"/>
+      <w:pPr>
+        <w:ind w:left="5760" w:hanging="360"/>
+      </w:pPr>
+      <w:rPr>
+        <w:rFonts w:ascii="Courier New" w:hAnsi="Courier New" w:cs="Courier New" w:hint="default"/>
+      </w:rPr>
+    </w:lvl>
+    <w:lvl w:ilvl="8" w:tplc="04090005" w:tentative="1">
+      <w:start w:val="1"/>
+      <w:numFmt w:val="bullet"/>
+      <w:lvlText w:val=""/>
+      <w:lvlJc w:val="left"/>
+      <w:pPr>
+        <w:ind w:left="6480" w:hanging="360"/>
+      </w:pPr>
+      <w:rPr>
+        <w:rFonts w:ascii="Wingdings" w:hAnsi="Wingdings" w:hint="default"/>
+      </w:rPr>
+    </w:lvl>
+  </w:abstractNum>
+  <w:abstractNum w:abstractNumId="2" w15:restartNumberingAfterBreak="0">
     <w:nsid w:val="2BBD238B"/>
     <w:multiLevelType w:val="multilevel"/>
     <w:tmpl w:val="A5EAA534"/>
@@ -1160,7 +2118,7 @@
       </w:pPr>
     </w:lvl>
   </w:abstractNum>
-  <w:abstractNum w:abstractNumId="2" w15:restartNumberingAfterBreak="0">
+  <w:abstractNum w:abstractNumId="3" w15:restartNumberingAfterBreak="0">
     <w:nsid w:val="39B51834"/>
     <w:multiLevelType w:val="multilevel"/>
     <w:tmpl w:val="8514F756"/>
@@ -1309,7 +2267,7 @@
       </w:rPr>
     </w:lvl>
   </w:abstractNum>
-  <w:abstractNum w:abstractNumId="3" w15:restartNumberingAfterBreak="0">
+  <w:abstractNum w:abstractNumId="4" w15:restartNumberingAfterBreak="0">
     <w:nsid w:val="428244F1"/>
     <w:multiLevelType w:val="multilevel"/>
     <w:tmpl w:val="4B9C1C60"/>
@@ -1458,7 +2416,7 @@
       </w:rPr>
     </w:lvl>
   </w:abstractNum>
-  <w:abstractNum w:abstractNumId="4" w15:restartNumberingAfterBreak="0">
+  <w:abstractNum w:abstractNumId="5" w15:restartNumberingAfterBreak="0">
     <w:nsid w:val="43432144"/>
     <w:multiLevelType w:val="multilevel"/>
     <w:tmpl w:val="BE4E6F90"/>
@@ -1607,7 +2565,7 @@
       </w:rPr>
     </w:lvl>
   </w:abstractNum>
-  <w:abstractNum w:abstractNumId="5" w15:restartNumberingAfterBreak="0">
+  <w:abstractNum w:abstractNumId="6" w15:restartNumberingAfterBreak="0">
     <w:nsid w:val="4C082360"/>
     <w:multiLevelType w:val="multilevel"/>
     <w:tmpl w:val="9C32B2BE"/>
@@ -1756,23 +2714,258 @@
       </w:rPr>
     </w:lvl>
   </w:abstractNum>
+  <w:abstractNum w:abstractNumId="7" w15:restartNumberingAfterBreak="0">
+    <w:nsid w:val="64AB3A32"/>
+    <w:multiLevelType w:val="hybridMultilevel"/>
+    <w:tmpl w:val="9AD6839C"/>
+    <w:lvl w:ilvl="0" w:tplc="04090001">
+      <w:start w:val="1"/>
+      <w:numFmt w:val="bullet"/>
+      <w:lvlText w:val=""/>
+      <w:lvlJc w:val="left"/>
+      <w:pPr>
+        <w:ind w:left="1080" w:hanging="360"/>
+      </w:pPr>
+      <w:rPr>
+        <w:rFonts w:ascii="Symbol" w:hAnsi="Symbol" w:hint="default"/>
+      </w:rPr>
+    </w:lvl>
+    <w:lvl w:ilvl="1" w:tplc="04090003" w:tentative="1">
+      <w:start w:val="1"/>
+      <w:numFmt w:val="bullet"/>
+      <w:lvlText w:val="o"/>
+      <w:lvlJc w:val="left"/>
+      <w:pPr>
+        <w:ind w:left="1800" w:hanging="360"/>
+      </w:pPr>
+      <w:rPr>
+        <w:rFonts w:ascii="Courier New" w:hAnsi="Courier New" w:cs="Courier New" w:hint="default"/>
+      </w:rPr>
+    </w:lvl>
+    <w:lvl w:ilvl="2" w:tplc="04090005" w:tentative="1">
+      <w:start w:val="1"/>
+      <w:numFmt w:val="bullet"/>
+      <w:lvlText w:val=""/>
+      <w:lvlJc w:val="left"/>
+      <w:pPr>
+        <w:ind w:left="2520" w:hanging="360"/>
+      </w:pPr>
+      <w:rPr>
+        <w:rFonts w:ascii="Wingdings" w:hAnsi="Wingdings" w:hint="default"/>
+      </w:rPr>
+    </w:lvl>
+    <w:lvl w:ilvl="3" w:tplc="04090001" w:tentative="1">
+      <w:start w:val="1"/>
+      <w:numFmt w:val="bullet"/>
+      <w:lvlText w:val=""/>
+      <w:lvlJc w:val="left"/>
+      <w:pPr>
+        <w:ind w:left="3240" w:hanging="360"/>
+      </w:pPr>
+      <w:rPr>
+        <w:rFonts w:ascii="Symbol" w:hAnsi="Symbol" w:hint="default"/>
+      </w:rPr>
+    </w:lvl>
+    <w:lvl w:ilvl="4" w:tplc="04090003" w:tentative="1">
+      <w:start w:val="1"/>
+      <w:numFmt w:val="bullet"/>
+      <w:lvlText w:val="o"/>
+      <w:lvlJc w:val="left"/>
+      <w:pPr>
+        <w:ind w:left="3960" w:hanging="360"/>
+      </w:pPr>
+      <w:rPr>
+        <w:rFonts w:ascii="Courier New" w:hAnsi="Courier New" w:cs="Courier New" w:hint="default"/>
+      </w:rPr>
+    </w:lvl>
+    <w:lvl w:ilvl="5" w:tplc="04090005" w:tentative="1">
+      <w:start w:val="1"/>
+      <w:numFmt w:val="bullet"/>
+      <w:lvlText w:val=""/>
+      <w:lvlJc w:val="left"/>
+      <w:pPr>
+        <w:ind w:left="4680" w:hanging="360"/>
+      </w:pPr>
+      <w:rPr>
+        <w:rFonts w:ascii="Wingdings" w:hAnsi="Wingdings" w:hint="default"/>
+      </w:rPr>
+    </w:lvl>
+    <w:lvl w:ilvl="6" w:tplc="04090001" w:tentative="1">
+      <w:start w:val="1"/>
+      <w:numFmt w:val="bullet"/>
+      <w:lvlText w:val=""/>
+      <w:lvlJc w:val="left"/>
+      <w:pPr>
+        <w:ind w:left="5400" w:hanging="360"/>
+      </w:pPr>
+      <w:rPr>
+        <w:rFonts w:ascii="Symbol" w:hAnsi="Symbol" w:hint="default"/>
+      </w:rPr>
+    </w:lvl>
+    <w:lvl w:ilvl="7" w:tplc="04090003" w:tentative="1">
+      <w:start w:val="1"/>
+      <w:numFmt w:val="bullet"/>
+      <w:lvlText w:val="o"/>
+      <w:lvlJc w:val="left"/>
+      <w:pPr>
+        <w:ind w:left="6120" w:hanging="360"/>
+      </w:pPr>
+      <w:rPr>
+        <w:rFonts w:ascii="Courier New" w:hAnsi="Courier New" w:cs="Courier New" w:hint="default"/>
+      </w:rPr>
+    </w:lvl>
+    <w:lvl w:ilvl="8" w:tplc="04090005" w:tentative="1">
+      <w:start w:val="1"/>
+      <w:numFmt w:val="bullet"/>
+      <w:lvlText w:val=""/>
+      <w:lvlJc w:val="left"/>
+      <w:pPr>
+        <w:ind w:left="6840" w:hanging="360"/>
+      </w:pPr>
+      <w:rPr>
+        <w:rFonts w:ascii="Wingdings" w:hAnsi="Wingdings" w:hint="default"/>
+      </w:rPr>
+    </w:lvl>
+  </w:abstractNum>
+  <w:abstractNum w:abstractNumId="8" w15:restartNumberingAfterBreak="0">
+    <w:nsid w:val="7B316998"/>
+    <w:multiLevelType w:val="hybridMultilevel"/>
+    <w:tmpl w:val="659EB31A"/>
+    <w:lvl w:ilvl="0" w:tplc="04090001">
+      <w:start w:val="1"/>
+      <w:numFmt w:val="bullet"/>
+      <w:lvlText w:val=""/>
+      <w:lvlJc w:val="left"/>
+      <w:pPr>
+        <w:ind w:left="1080" w:hanging="360"/>
+      </w:pPr>
+      <w:rPr>
+        <w:rFonts w:ascii="Symbol" w:hAnsi="Symbol" w:hint="default"/>
+      </w:rPr>
+    </w:lvl>
+    <w:lvl w:ilvl="1" w:tplc="04090003" w:tentative="1">
+      <w:start w:val="1"/>
+      <w:numFmt w:val="bullet"/>
+      <w:lvlText w:val="o"/>
+      <w:lvlJc w:val="left"/>
+      <w:pPr>
+        <w:ind w:left="1800" w:hanging="360"/>
+      </w:pPr>
+      <w:rPr>
+        <w:rFonts w:ascii="Courier New" w:hAnsi="Courier New" w:cs="Courier New" w:hint="default"/>
+      </w:rPr>
+    </w:lvl>
+    <w:lvl w:ilvl="2" w:tplc="04090005" w:tentative="1">
+      <w:start w:val="1"/>
+      <w:numFmt w:val="bullet"/>
+      <w:lvlText w:val=""/>
+      <w:lvlJc w:val="left"/>
+      <w:pPr>
+        <w:ind w:left="2520" w:hanging="360"/>
+      </w:pPr>
+      <w:rPr>
+        <w:rFonts w:ascii="Wingdings" w:hAnsi="Wingdings" w:hint="default"/>
+      </w:rPr>
+    </w:lvl>
+    <w:lvl w:ilvl="3" w:tplc="04090001" w:tentative="1">
+      <w:start w:val="1"/>
+      <w:numFmt w:val="bullet"/>
+      <w:lvlText w:val=""/>
+      <w:lvlJc w:val="left"/>
+      <w:pPr>
+        <w:ind w:left="3240" w:hanging="360"/>
+      </w:pPr>
+      <w:rPr>
+        <w:rFonts w:ascii="Symbol" w:hAnsi="Symbol" w:hint="default"/>
+      </w:rPr>
+    </w:lvl>
+    <w:lvl w:ilvl="4" w:tplc="04090003" w:tentative="1">
+      <w:start w:val="1"/>
+      <w:numFmt w:val="bullet"/>
+      <w:lvlText w:val="o"/>
+      <w:lvlJc w:val="left"/>
+      <w:pPr>
+        <w:ind w:left="3960" w:hanging="360"/>
+      </w:pPr>
+      <w:rPr>
+        <w:rFonts w:ascii="Courier New" w:hAnsi="Courier New" w:cs="Courier New" w:hint="default"/>
+      </w:rPr>
+    </w:lvl>
+    <w:lvl w:ilvl="5" w:tplc="04090005" w:tentative="1">
+      <w:start w:val="1"/>
+      <w:numFmt w:val="bullet"/>
+      <w:lvlText w:val=""/>
+      <w:lvlJc w:val="left"/>
+      <w:pPr>
+        <w:ind w:left="4680" w:hanging="360"/>
+      </w:pPr>
+      <w:rPr>
+        <w:rFonts w:ascii="Wingdings" w:hAnsi="Wingdings" w:hint="default"/>
+      </w:rPr>
+    </w:lvl>
+    <w:lvl w:ilvl="6" w:tplc="04090001" w:tentative="1">
+      <w:start w:val="1"/>
+      <w:numFmt w:val="bullet"/>
+      <w:lvlText w:val=""/>
+      <w:lvlJc w:val="left"/>
+      <w:pPr>
+        <w:ind w:left="5400" w:hanging="360"/>
+      </w:pPr>
+      <w:rPr>
+        <w:rFonts w:ascii="Symbol" w:hAnsi="Symbol" w:hint="default"/>
+      </w:rPr>
+    </w:lvl>
+    <w:lvl w:ilvl="7" w:tplc="04090003" w:tentative="1">
+      <w:start w:val="1"/>
+      <w:numFmt w:val="bullet"/>
+      <w:lvlText w:val="o"/>
+      <w:lvlJc w:val="left"/>
+      <w:pPr>
+        <w:ind w:left="6120" w:hanging="360"/>
+      </w:pPr>
+      <w:rPr>
+        <w:rFonts w:ascii="Courier New" w:hAnsi="Courier New" w:cs="Courier New" w:hint="default"/>
+      </w:rPr>
+    </w:lvl>
+    <w:lvl w:ilvl="8" w:tplc="04090005" w:tentative="1">
+      <w:start w:val="1"/>
+      <w:numFmt w:val="bullet"/>
+      <w:lvlText w:val=""/>
+      <w:lvlJc w:val="left"/>
+      <w:pPr>
+        <w:ind w:left="6840" w:hanging="360"/>
+      </w:pPr>
+      <w:rPr>
+        <w:rFonts w:ascii="Wingdings" w:hAnsi="Wingdings" w:hint="default"/>
+      </w:rPr>
+    </w:lvl>
+  </w:abstractNum>
   <w:num w:numId="1" w16cid:durableId="99646981">
-    <w:abstractNumId w:val="3"/>
+    <w:abstractNumId w:val="4"/>
   </w:num>
   <w:num w:numId="2" w16cid:durableId="1435323077">
-    <w:abstractNumId w:val="5"/>
+    <w:abstractNumId w:val="6"/>
   </w:num>
   <w:num w:numId="3" w16cid:durableId="650211876">
-    <w:abstractNumId w:val="1"/>
+    <w:abstractNumId w:val="2"/>
   </w:num>
   <w:num w:numId="4" w16cid:durableId="126165315">
     <w:abstractNumId w:val="0"/>
   </w:num>
   <w:num w:numId="5" w16cid:durableId="661155248">
-    <w:abstractNumId w:val="2"/>
+    <w:abstractNumId w:val="3"/>
   </w:num>
   <w:num w:numId="6" w16cid:durableId="845829044">
-    <w:abstractNumId w:val="4"/>
+    <w:abstractNumId w:val="5"/>
+  </w:num>
+  <w:num w:numId="7" w16cid:durableId="210924195">
+    <w:abstractNumId w:val="1"/>
+  </w:num>
+  <w:num w:numId="8" w16cid:durableId="1203129364">
+    <w:abstractNumId w:val="7"/>
+  </w:num>
+  <w:num w:numId="9" w16cid:durableId="1155612008">
+    <w:abstractNumId w:val="8"/>
   </w:num>
 </w:numbering>
 </file>

</xml_diff>